<commit_message>
Added a few notes to Cerner Millennium file
</commit_message>
<xml_diff>
--- a/Java Administration/Application Server Research/Cerner Millennium Server.docx
+++ b/Java Administration/Application Server Research/Cerner Millennium Server.docx
@@ -13,6 +13,9 @@
       <w:r>
         <w:t>Linux Server</w:t>
       </w:r>
+      <w:r>
+        <w:t xml:space="preserve"> – what is it, what’s inside of it</w:t>
+      </w:r>
     </w:p>
     <w:p>
       <w:pPr>
@@ -23,175 +26,195 @@
         </w:numPr>
       </w:pPr>
       <w:r>
-        <w:t>Linux Administration</w:t>
-      </w:r>
-    </w:p>
-    <w:p>
-      <w:pPr>
-        <w:pStyle w:val="ListParagraph"/>
-        <w:numPr>
-          <w:ilvl w:val="0"/>
-          <w:numId w:val="1"/>
-        </w:numPr>
-      </w:pPr>
-      <w:r>
-        <w:t>Cert Server</w:t>
-      </w:r>
-    </w:p>
-    <w:p>
-      <w:pPr>
-        <w:pStyle w:val="ListParagraph"/>
-        <w:numPr>
-          <w:ilvl w:val="0"/>
-          <w:numId w:val="1"/>
-        </w:numPr>
-      </w:pPr>
-      <w:r>
-        <w:t>Root</w:t>
-      </w:r>
-    </w:p>
-    <w:p>
-      <w:pPr>
-        <w:pStyle w:val="ListParagraph"/>
-        <w:numPr>
-          <w:ilvl w:val="1"/>
-          <w:numId w:val="1"/>
-        </w:numPr>
-      </w:pPr>
+        <w:t xml:space="preserve">How is security set up on a </w:t>
+      </w:r>
       <w:proofErr w:type="spellStart"/>
       <w:r>
-        <w:t>Atg</w:t>
+        <w:t>linux</w:t>
       </w:r>
       <w:proofErr w:type="spellEnd"/>
       <w:r>
-        <w:t xml:space="preserve"> – seems to contain some SQL in it</w:t>
-      </w:r>
-    </w:p>
-    <w:p>
-      <w:pPr>
-        <w:pStyle w:val="ListParagraph"/>
-        <w:numPr>
-          <w:ilvl w:val="1"/>
-          <w:numId w:val="1"/>
-        </w:numPr>
-      </w:pPr>
-      <w:r>
-        <w:t xml:space="preserve">Bin – contains user binaries, executable files, </w:t>
-      </w:r>
-      <w:proofErr w:type="spellStart"/>
-      <w:r>
-        <w:t>linux</w:t>
-      </w:r>
-      <w:proofErr w:type="spellEnd"/>
-      <w:r>
-        <w:t xml:space="preserve"> commands that are used in single user mode, and common commands that are used by all users</w:t>
-      </w:r>
-    </w:p>
-    <w:p>
-      <w:pPr>
-        <w:pStyle w:val="ListParagraph"/>
-        <w:numPr>
-          <w:ilvl w:val="2"/>
-          <w:numId w:val="1"/>
-        </w:numPr>
-      </w:pPr>
-      <w:r>
-        <w:t>Single User Mode?</w:t>
-      </w:r>
-    </w:p>
-    <w:p>
-      <w:pPr>
-        <w:pStyle w:val="ListParagraph"/>
-        <w:numPr>
-          <w:ilvl w:val="1"/>
-          <w:numId w:val="1"/>
-        </w:numPr>
-      </w:pPr>
-      <w:r>
-        <w:t xml:space="preserve">Boot – contains the </w:t>
-      </w:r>
-      <w:proofErr w:type="spellStart"/>
-      <w:r>
-        <w:t>linux</w:t>
-      </w:r>
-      <w:proofErr w:type="spellEnd"/>
-      <w:r>
-        <w:t xml:space="preserve"> boot configuration files. This is one of the most important folders. Removing anything from this directory or a file getting corrupted will result in an OS crash after reboot</w:t>
-      </w:r>
-    </w:p>
-    <w:p>
-      <w:pPr>
-        <w:pStyle w:val="ListParagraph"/>
-        <w:numPr>
-          <w:ilvl w:val="1"/>
-          <w:numId w:val="1"/>
-        </w:numPr>
-      </w:pPr>
-      <w:r>
-        <w:t xml:space="preserve">Cerner </w:t>
-      </w:r>
-    </w:p>
-    <w:p>
-      <w:pPr>
-        <w:pStyle w:val="ListParagraph"/>
-        <w:numPr>
-          <w:ilvl w:val="2"/>
-          <w:numId w:val="1"/>
-        </w:numPr>
-      </w:pPr>
-      <w:r>
-        <w:t>Bunch of directories I don’t have permission to</w:t>
-      </w:r>
-    </w:p>
-    <w:p>
-      <w:pPr>
-        <w:pStyle w:val="ListParagraph"/>
-        <w:numPr>
-          <w:ilvl w:val="2"/>
-          <w:numId w:val="1"/>
-        </w:numPr>
-      </w:pPr>
-      <w:r>
-        <w:t>Build and Cert specific files</w:t>
-      </w:r>
-    </w:p>
-    <w:p>
-      <w:pPr>
-        <w:pStyle w:val="ListParagraph"/>
-        <w:numPr>
-          <w:ilvl w:val="2"/>
-          <w:numId w:val="1"/>
-        </w:numPr>
-      </w:pPr>
-      <w:r>
-        <w:t>Folder with KSH files – commands read from a terminal or file</w:t>
-      </w:r>
-    </w:p>
-    <w:p>
-      <w:pPr>
-        <w:pStyle w:val="ListParagraph"/>
-        <w:numPr>
-          <w:ilvl w:val="2"/>
-          <w:numId w:val="1"/>
-        </w:numPr>
-      </w:pPr>
-      <w:r>
-        <w:t>Custom files – reporting and the like</w:t>
-      </w:r>
-    </w:p>
-    <w:p>
-      <w:pPr>
-        <w:pStyle w:val="ListParagraph"/>
-        <w:numPr>
-          <w:ilvl w:val="1"/>
-          <w:numId w:val="1"/>
-        </w:numPr>
-      </w:pPr>
-      <w:r>
-        <w:t>Dev – contains the special device files for all the devices. Device files are created during installation</w:t>
+        <w:t xml:space="preserve"> server</w:t>
       </w:r>
       <w:bookmarkStart w:id="0" w:name="_GoBack"/>
       <w:bookmarkEnd w:id="0"/>
+    </w:p>
+    <w:p>
+      <w:pPr>
+        <w:pStyle w:val="ListParagraph"/>
+        <w:numPr>
+          <w:ilvl w:val="0"/>
+          <w:numId w:val="1"/>
+        </w:numPr>
+      </w:pPr>
+      <w:r>
+        <w:t>Linux Administration</w:t>
+      </w:r>
+    </w:p>
+    <w:p>
+      <w:pPr>
+        <w:pStyle w:val="ListParagraph"/>
+        <w:numPr>
+          <w:ilvl w:val="0"/>
+          <w:numId w:val="1"/>
+        </w:numPr>
+      </w:pPr>
+      <w:r>
+        <w:t>Cert Server</w:t>
+      </w:r>
+    </w:p>
+    <w:p>
+      <w:pPr>
+        <w:pStyle w:val="ListParagraph"/>
+        <w:numPr>
+          <w:ilvl w:val="0"/>
+          <w:numId w:val="1"/>
+        </w:numPr>
+      </w:pPr>
+      <w:r>
+        <w:t>Root</w:t>
+      </w:r>
+    </w:p>
+    <w:p>
+      <w:pPr>
+        <w:pStyle w:val="ListParagraph"/>
+        <w:numPr>
+          <w:ilvl w:val="1"/>
+          <w:numId w:val="1"/>
+        </w:numPr>
+      </w:pPr>
+      <w:proofErr w:type="spellStart"/>
+      <w:r>
+        <w:t>Atg</w:t>
+      </w:r>
+      <w:proofErr w:type="spellEnd"/>
+      <w:r>
+        <w:t xml:space="preserve"> – seems to contain some SQL in it</w:t>
+      </w:r>
+    </w:p>
+    <w:p>
+      <w:pPr>
+        <w:pStyle w:val="ListParagraph"/>
+        <w:numPr>
+          <w:ilvl w:val="1"/>
+          <w:numId w:val="1"/>
+        </w:numPr>
+      </w:pPr>
+      <w:r>
+        <w:t xml:space="preserve">Bin – contains user binaries, executable files, </w:t>
+      </w:r>
+      <w:proofErr w:type="spellStart"/>
+      <w:r>
+        <w:t>linux</w:t>
+      </w:r>
+      <w:proofErr w:type="spellEnd"/>
+      <w:r>
+        <w:t xml:space="preserve"> commands that are used in single user mode, and common commands that are used by all users</w:t>
+      </w:r>
+    </w:p>
+    <w:p>
+      <w:pPr>
+        <w:pStyle w:val="ListParagraph"/>
+        <w:numPr>
+          <w:ilvl w:val="2"/>
+          <w:numId w:val="1"/>
+        </w:numPr>
+      </w:pPr>
+      <w:r>
+        <w:t>Single User Mode?</w:t>
+      </w:r>
+    </w:p>
+    <w:p>
+      <w:pPr>
+        <w:pStyle w:val="ListParagraph"/>
+        <w:numPr>
+          <w:ilvl w:val="1"/>
+          <w:numId w:val="1"/>
+        </w:numPr>
+      </w:pPr>
+      <w:r>
+        <w:t xml:space="preserve">Boot – contains the </w:t>
+      </w:r>
+      <w:proofErr w:type="spellStart"/>
+      <w:r>
+        <w:t>linux</w:t>
+      </w:r>
+      <w:proofErr w:type="spellEnd"/>
+      <w:r>
+        <w:t xml:space="preserve"> boot configuration files. This is one of the most important folders. Removing anything from this directory or a file getting corrupted will result in an OS crash after reboot</w:t>
+      </w:r>
+    </w:p>
+    <w:p>
+      <w:pPr>
+        <w:pStyle w:val="ListParagraph"/>
+        <w:numPr>
+          <w:ilvl w:val="1"/>
+          <w:numId w:val="1"/>
+        </w:numPr>
+      </w:pPr>
+      <w:r>
+        <w:t xml:space="preserve">Cerner </w:t>
+      </w:r>
+    </w:p>
+    <w:p>
+      <w:pPr>
+        <w:pStyle w:val="ListParagraph"/>
+        <w:numPr>
+          <w:ilvl w:val="2"/>
+          <w:numId w:val="1"/>
+        </w:numPr>
+      </w:pPr>
+      <w:r>
+        <w:t>Bunch of directories I don’t have permission to</w:t>
+      </w:r>
+    </w:p>
+    <w:p>
+      <w:pPr>
+        <w:pStyle w:val="ListParagraph"/>
+        <w:numPr>
+          <w:ilvl w:val="2"/>
+          <w:numId w:val="1"/>
+        </w:numPr>
+      </w:pPr>
+      <w:r>
+        <w:t>Build and Cert specific files</w:t>
+      </w:r>
+    </w:p>
+    <w:p>
+      <w:pPr>
+        <w:pStyle w:val="ListParagraph"/>
+        <w:numPr>
+          <w:ilvl w:val="2"/>
+          <w:numId w:val="1"/>
+        </w:numPr>
+      </w:pPr>
+      <w:r>
+        <w:t>Folder with KSH files – commands read from a terminal or file</w:t>
+      </w:r>
+    </w:p>
+    <w:p>
+      <w:pPr>
+        <w:pStyle w:val="ListParagraph"/>
+        <w:numPr>
+          <w:ilvl w:val="2"/>
+          <w:numId w:val="1"/>
+        </w:numPr>
+      </w:pPr>
+      <w:r>
+        <w:t>Custom files – reporting and the like</w:t>
+      </w:r>
+    </w:p>
+    <w:p>
+      <w:pPr>
+        <w:pStyle w:val="ListParagraph"/>
+        <w:numPr>
+          <w:ilvl w:val="1"/>
+          <w:numId w:val="1"/>
+        </w:numPr>
+      </w:pPr>
+      <w:r>
+        <w:t>Dev – contains the special device files for all the devices. Device files are created during installation</w:t>
+      </w:r>
     </w:p>
     <w:sectPr>
       <w:pgSz w:w="12240" w:h="15840"/>

</xml_diff>